<commit_message>
More fault tolerance added
</commit_message>
<xml_diff>
--- a/Hybrid Analog–ML Override Controller for Entropy-Triggered Hazard Mitigation.docx
+++ b/Hybrid Analog–ML Override Controller for Entropy-Triggered Hazard Mitigation.docx
@@ -2069,17 +2069,6 @@
           <w14:ligatures w14:val="none"/>
         </w:rPr>
       </w:pPr>
-    </w:p>
-    <w:p>
-      <w:pPr>
-        <w:spacing w:before="100" w:beforeAutospacing="1" w:after="100" w:afterAutospacing="1"/>
-        <w:rPr>
-          <w:rFonts w:ascii="Arial" w:eastAsia="Times New Roman" w:hAnsi="Arial" w:cs="Arial"/>
-          <w:kern w:val="0"/>
-          <w:lang w:eastAsia="en-GB"/>
-          <w14:ligatures w14:val="none"/>
-        </w:rPr>
-      </w:pPr>
       <w:r>
         <w:rPr>
           <w:rFonts w:ascii="Arial" w:eastAsia="Times New Roman" w:hAnsi="Arial" w:cs="Arial"/>
@@ -2088,10 +2077,10 @@
           <w:lang w:eastAsia="en-GB"/>
         </w:rPr>
         <w:drawing>
-          <wp:inline distT="0" distB="0" distL="0" distR="0" wp14:anchorId="101E0F8C" wp14:editId="1343AA9E">
-            <wp:extent cx="5731510" cy="2672080"/>
-            <wp:effectExtent l="0" t="0" r="0" b="0"/>
-            <wp:docPr id="409200425" name="Picture 1"/>
+          <wp:inline distT="0" distB="0" distL="0" distR="0" wp14:anchorId="34E5B4F9" wp14:editId="34716433">
+            <wp:extent cx="5731510" cy="3120390"/>
+            <wp:effectExtent l="0" t="0" r="0" b="3810"/>
+            <wp:docPr id="1099037568" name="Picture 1"/>
             <wp:cNvGraphicFramePr>
               <a:graphicFrameLocks xmlns:a="http://schemas.openxmlformats.org/drawingml/2006/main" noChangeAspect="1"/>
             </wp:cNvGraphicFramePr>
@@ -2099,7 +2088,7 @@
               <a:graphicData uri="http://schemas.openxmlformats.org/drawingml/2006/picture">
                 <pic:pic xmlns:pic="http://schemas.openxmlformats.org/drawingml/2006/picture">
                   <pic:nvPicPr>
-                    <pic:cNvPr id="409200425" name="Picture 409200425"/>
+                    <pic:cNvPr id="1099037568" name="Picture 1099037568"/>
                     <pic:cNvPicPr/>
                   </pic:nvPicPr>
                   <pic:blipFill>
@@ -2117,7 +2106,7 @@
                   <pic:spPr>
                     <a:xfrm>
                       <a:off x="0" y="0"/>
-                      <a:ext cx="5731510" cy="2672080"/>
+                      <a:ext cx="5731510" cy="3120390"/>
                     </a:xfrm>
                     <a:prstGeom prst="rect">
                       <a:avLst/>
@@ -2144,6 +2133,29 @@
     <w:p>
       <w:pPr>
         <w:spacing w:before="100" w:beforeAutospacing="1" w:after="100" w:afterAutospacing="1"/>
+        <w:rPr>
+          <w:rFonts w:ascii="Arial" w:eastAsia="Times New Roman" w:hAnsi="Arial" w:cs="Arial"/>
+          <w:kern w:val="0"/>
+          <w:lang w:eastAsia="en-GB"/>
+          <w14:ligatures w14:val="none"/>
+        </w:rPr>
+      </w:pPr>
+    </w:p>
+    <w:p>
+      <w:pPr>
+        <w:spacing w:before="100" w:beforeAutospacing="1" w:after="100" w:afterAutospacing="1"/>
+        <w:outlineLvl w:val="1"/>
+        <w:rPr>
+          <w:rFonts w:ascii="Arial" w:eastAsia="Times New Roman" w:hAnsi="Arial" w:cs="Arial"/>
+          <w:kern w:val="0"/>
+          <w:lang w:eastAsia="en-GB"/>
+          <w14:ligatures w14:val="none"/>
+        </w:rPr>
+      </w:pPr>
+    </w:p>
+    <w:p>
+      <w:pPr>
+        <w:spacing w:before="100" w:beforeAutospacing="1" w:after="100" w:afterAutospacing="1"/>
         <w:outlineLvl w:val="1"/>
         <w:rPr>
           <w:rFonts w:ascii="Arial" w:eastAsia="Times New Roman" w:hAnsi="Arial" w:cs="Arial"/>
@@ -2167,7 +2179,6 @@
           <w:lang w:eastAsia="en-GB"/>
           <w14:ligatures w14:val="none"/>
         </w:rPr>
-        <w:lastRenderedPageBreak/>
         <w:t>3. Simulation Results</w:t>
       </w:r>
     </w:p>
@@ -2940,6 +2951,78 @@
           <w14:ligatures w14:val="none"/>
         </w:rPr>
       </w:pPr>
+      <w:r>
+        <w:rPr>
+          <w:rFonts w:ascii="Arial" w:eastAsia="Times New Roman" w:hAnsi="Arial" w:cs="Arial"/>
+          <w:noProof/>
+          <w:kern w:val="0"/>
+          <w:lang w:eastAsia="en-GB"/>
+        </w:rPr>
+        <w:lastRenderedPageBreak/>
+        <w:drawing>
+          <wp:anchor distT="0" distB="0" distL="114300" distR="114300" simplePos="0" relativeHeight="251658240" behindDoc="1" locked="0" layoutInCell="1" allowOverlap="1" wp14:anchorId="2EFDA8DF" wp14:editId="1E1EE7A4">
+            <wp:simplePos x="0" y="0"/>
+            <wp:positionH relativeFrom="column">
+              <wp:posOffset>0</wp:posOffset>
+            </wp:positionH>
+            <wp:positionV relativeFrom="paragraph">
+              <wp:posOffset>608965</wp:posOffset>
+            </wp:positionV>
+            <wp:extent cx="5731510" cy="3836504"/>
+            <wp:effectExtent l="0" t="0" r="0" b="0"/>
+            <wp:wrapTight wrapText="bothSides">
+              <wp:wrapPolygon edited="0">
+                <wp:start x="0" y="0"/>
+                <wp:lineTo x="0" y="21525"/>
+                <wp:lineTo x="21538" y="21525"/>
+                <wp:lineTo x="21538" y="0"/>
+                <wp:lineTo x="0" y="0"/>
+              </wp:wrapPolygon>
+            </wp:wrapTight>
+            <wp:docPr id="18016645" name="Picture 2" descr="A graph with lines and a green line&#10;&#10;AI-generated content may be incorrect."/>
+            <wp:cNvGraphicFramePr>
+              <a:graphicFrameLocks xmlns:a="http://schemas.openxmlformats.org/drawingml/2006/main" noChangeAspect="1"/>
+            </wp:cNvGraphicFramePr>
+            <a:graphic xmlns:a="http://schemas.openxmlformats.org/drawingml/2006/main">
+              <a:graphicData uri="http://schemas.openxmlformats.org/drawingml/2006/picture">
+                <pic:pic xmlns:pic="http://schemas.openxmlformats.org/drawingml/2006/picture">
+                  <pic:nvPicPr>
+                    <pic:cNvPr id="18016645" name="Picture 2" descr="A graph with lines and a green line&#10;&#10;AI-generated content may be incorrect."/>
+                    <pic:cNvPicPr/>
+                  </pic:nvPicPr>
+                  <pic:blipFill>
+                    <a:blip r:embed="rId6" cstate="print">
+                      <a:extLst>
+                        <a:ext uri="{28A0092B-C50C-407E-A947-70E740481C1C}">
+                          <a14:useLocalDpi xmlns:a14="http://schemas.microsoft.com/office/drawing/2010/main" val="0"/>
+                        </a:ext>
+                      </a:extLst>
+                    </a:blip>
+                    <a:stretch>
+                      <a:fillRect/>
+                    </a:stretch>
+                  </pic:blipFill>
+                  <pic:spPr>
+                    <a:xfrm>
+                      <a:off x="0" y="0"/>
+                      <a:ext cx="5731510" cy="3836504"/>
+                    </a:xfrm>
+                    <a:prstGeom prst="rect">
+                      <a:avLst/>
+                    </a:prstGeom>
+                  </pic:spPr>
+                </pic:pic>
+              </a:graphicData>
+            </a:graphic>
+            <wp14:sizeRelH relativeFrom="page">
+              <wp14:pctWidth>0</wp14:pctWidth>
+            </wp14:sizeRelH>
+            <wp14:sizeRelV relativeFrom="page">
+              <wp14:pctHeight>0</wp14:pctHeight>
+            </wp14:sizeRelV>
+          </wp:anchor>
+        </w:drawing>
+      </w:r>
       <w:r>
         <w:rPr>
           <w:rFonts w:ascii="Arial" w:eastAsia="Times New Roman" w:hAnsi="Arial" w:cs="Arial"/>

</xml_diff>